<commit_message>
ajouter de la fonctionnalités de la modification de commande
</commit_message>
<xml_diff>
--- a/P6 OC Pizza.docx
+++ b/P6 OC Pizza.docx
@@ -3059,6 +3059,178 @@
         <w:pStyle w:val="Paragraphedeliste"/>
         <w:numPr>
           <w:ilvl w:val="0"/>
+          <w:numId w:val="9"/>
+        </w:numPr>
+        <w:rPr>
+          <w:rFonts w:ascii="Arial" w:hAnsi="Arial" w:cs="Arial"/>
+          <w:b/>
+          <w:bCs/>
+        </w:rPr>
+      </w:pPr>
+      <w:r>
+        <w:rPr>
+          <w:rFonts w:ascii="Arial" w:hAnsi="Arial" w:cs="Arial"/>
+          <w:b/>
+          <w:bCs/>
+        </w:rPr>
+        <w:t xml:space="preserve">Commande </w:t>
+      </w:r>
+      <w:r>
+        <w:rPr>
+          <w:rFonts w:ascii="Arial" w:hAnsi="Arial" w:cs="Arial"/>
+          <w:b/>
+          <w:bCs/>
+        </w:rPr>
+        <w:t>modifiée</w:t>
+      </w:r>
+    </w:p>
+    <w:p>
+      <w:pPr>
+        <w:pStyle w:val="Paragraphedeliste"/>
+        <w:numPr>
+          <w:ilvl w:val="0"/>
+          <w:numId w:val="11"/>
+        </w:numPr>
+        <w:ind w:left="1134"/>
+        <w:rPr>
+          <w:rFonts w:ascii="Arial" w:hAnsi="Arial" w:cs="Arial"/>
+        </w:rPr>
+      </w:pPr>
+      <w:r>
+        <w:rPr>
+          <w:rFonts w:ascii="Arial" w:hAnsi="Arial" w:cs="Arial"/>
+        </w:rPr>
+        <w:t xml:space="preserve">Modifier </w:t>
+      </w:r>
+      <w:r>
+        <w:rPr>
+          <w:rFonts w:ascii="Arial" w:hAnsi="Arial" w:cs="Arial"/>
+        </w:rPr>
+        <w:t xml:space="preserve">la commande </w:t>
+      </w:r>
+    </w:p>
+    <w:p>
+      <w:pPr>
+        <w:rPr>
+          <w:rFonts w:ascii="Arial" w:hAnsi="Arial" w:cs="Arial"/>
+        </w:rPr>
+      </w:pPr>
+      <w:r>
+        <w:rPr>
+          <w:rFonts w:ascii="Arial" w:hAnsi="Arial" w:cs="Arial"/>
+        </w:rPr>
+        <w:t>Le client une fois la commande confirmée à la possibilité d</w:t>
+      </w:r>
+      <w:r>
+        <w:rPr>
+          <w:rFonts w:ascii="Arial" w:hAnsi="Arial" w:cs="Arial"/>
+        </w:rPr>
+        <w:t xml:space="preserve">e modifier </w:t>
+      </w:r>
+      <w:r>
+        <w:rPr>
+          <w:rFonts w:ascii="Arial" w:hAnsi="Arial" w:cs="Arial"/>
+        </w:rPr>
+        <w:t xml:space="preserve">tant qu’il ne reçoit pas la notification en cours de préparation. </w:t>
+      </w:r>
+    </w:p>
+    <w:p>
+      <w:pPr>
+        <w:pStyle w:val="Paragraphedeliste"/>
+        <w:numPr>
+          <w:ilvl w:val="0"/>
+          <w:numId w:val="26"/>
+        </w:numPr>
+        <w:rPr>
+          <w:rFonts w:ascii="Arial" w:hAnsi="Arial" w:cs="Arial"/>
+        </w:rPr>
+      </w:pPr>
+      <w:r>
+        <w:rPr>
+          <w:rFonts w:ascii="Arial" w:hAnsi="Arial" w:cs="Arial"/>
+        </w:rPr>
+        <w:t xml:space="preserve">Confirmer la modification : </w:t>
+      </w:r>
+    </w:p>
+    <w:p>
+      <w:pPr>
+        <w:rPr>
+          <w:rFonts w:ascii="Arial" w:hAnsi="Arial" w:cs="Arial"/>
+        </w:rPr>
+      </w:pPr>
+      <w:r>
+        <w:rPr>
+          <w:rFonts w:ascii="Arial" w:hAnsi="Arial" w:cs="Arial"/>
+        </w:rPr>
+        <w:t>Le caissier reçoit une notification de modification de commande et la confirme.</w:t>
+      </w:r>
+    </w:p>
+    <w:p>
+      <w:pPr>
+        <w:pStyle w:val="Paragraphedeliste"/>
+        <w:numPr>
+          <w:ilvl w:val="0"/>
+          <w:numId w:val="13"/>
+        </w:numPr>
+        <w:rPr>
+          <w:rFonts w:ascii="Arial" w:hAnsi="Arial" w:cs="Arial"/>
+        </w:rPr>
+      </w:pPr>
+      <w:r>
+        <w:rPr>
+          <w:rFonts w:ascii="Arial" w:hAnsi="Arial" w:cs="Arial"/>
+        </w:rPr>
+        <w:t>Notifier l</w:t>
+      </w:r>
+      <w:r>
+        <w:rPr>
+          <w:rFonts w:ascii="Arial" w:hAnsi="Arial" w:cs="Arial"/>
+        </w:rPr>
+        <w:t>a modification</w:t>
+      </w:r>
+      <w:r>
+        <w:rPr>
+          <w:rFonts w:ascii="Arial" w:hAnsi="Arial" w:cs="Arial"/>
+        </w:rPr>
+        <w:t xml:space="preserve"> : </w:t>
+      </w:r>
+    </w:p>
+    <w:p>
+      <w:pPr>
+        <w:rPr>
+          <w:rFonts w:ascii="Arial" w:hAnsi="Arial" w:cs="Arial"/>
+        </w:rPr>
+      </w:pPr>
+      <w:r>
+        <w:rPr>
+          <w:rFonts w:ascii="Arial" w:hAnsi="Arial" w:cs="Arial"/>
+        </w:rPr>
+        <w:t xml:space="preserve">Indique au client que sa commande a été </w:t>
+      </w:r>
+      <w:r>
+        <w:rPr>
+          <w:rFonts w:ascii="Arial" w:hAnsi="Arial" w:cs="Arial"/>
+        </w:rPr>
+        <w:t>modifié</w:t>
+      </w:r>
+      <w:r>
+        <w:rPr>
+          <w:rFonts w:ascii="Arial" w:hAnsi="Arial" w:cs="Arial"/>
+        </w:rPr>
+        <w:t xml:space="preserve"> et </w:t>
+      </w:r>
+      <w:r>
+        <w:rPr>
+          <w:rFonts w:ascii="Arial" w:hAnsi="Arial" w:cs="Arial"/>
+        </w:rPr>
+        <w:t xml:space="preserve">la commande sera mise à jour dans la liste d’exécution des commandes. </w:t>
+      </w:r>
+    </w:p>
+    <w:p>
+      <w:pPr>
+        <w:pStyle w:val="Paragraphedeliste"/>
+        <w:numPr>
+          <w:ilvl w:val="0"/>
           <w:numId w:val="14"/>
         </w:numPr>
         <w:rPr>
@@ -3582,6 +3754,7 @@
         <w:rPr>
           <w:rFonts w:ascii="Arial" w:hAnsi="Arial" w:cs="Arial"/>
         </w:rPr>
+        <w:lastRenderedPageBreak/>
         <w:t xml:space="preserve">Sauvegarde de la commande client : </w:t>
       </w:r>
     </w:p>
@@ -3661,7 +3834,6 @@
           <w:sz w:val="32"/>
           <w:szCs w:val="32"/>
         </w:rPr>
-        <w:lastRenderedPageBreak/>
         <w:t xml:space="preserve">La solution technique choisie. </w:t>
       </w:r>
     </w:p>
@@ -4290,6 +4462,7 @@
         <w:rPr>
           <w:rFonts w:ascii="Arial" w:hAnsi="Arial" w:cs="Arial"/>
         </w:rPr>
+        <w:lastRenderedPageBreak/>
         <w:t xml:space="preserve">L’avantage des systèmes de gestions de </w:t>
       </w:r>
       <w:r>
@@ -4467,7 +4640,6 @@
         <w:rPr>
           <w:rFonts w:ascii="Arial" w:hAnsi="Arial" w:cs="Arial"/>
         </w:rPr>
-        <w:lastRenderedPageBreak/>
         <w:t xml:space="preserve">La configuration nécessaire pour travailler </w:t>
       </w:r>
       <w:r>
@@ -4821,15 +4993,7 @@
           <w:color w:val="202020"/>
           <w:lang w:eastAsia="fr-FR"/>
         </w:rPr>
-        <w:t>*</w:t>
-      </w:r>
-      <w:r>
-        <w:rPr>
-          <w:rFonts w:ascii="Arial" w:eastAsia="Times New Roman" w:hAnsi="Arial" w:cs="Arial"/>
-          <w:color w:val="202020"/>
-          <w:lang w:eastAsia="fr-FR"/>
-        </w:rPr>
-        <w:t>CSS est la forme, il permet la mise en page du contenu : couleurs, espacements, tailles, polices…</w:t>
+        <w:t>*CSS est la forme, il permet la mise en page du contenu : couleurs, espacements, tailles, polices…</w:t>
       </w:r>
     </w:p>
     <w:p>
@@ -4884,6 +5048,11 @@
         <w:docPartUnique/>
       </w:docPartObj>
     </w:sdtPr>
+    <w:sdtEndPr>
+      <w:rPr>
+        <w:rStyle w:val="Numrodepage"/>
+      </w:rPr>
+    </w:sdtEndPr>
     <w:sdtContent>
       <w:p>
         <w:pPr>
@@ -4940,6 +5109,11 @@
         <w:docPartUnique/>
       </w:docPartObj>
     </w:sdtPr>
+    <w:sdtEndPr>
+      <w:rPr>
+        <w:rStyle w:val="Numrodepage"/>
+      </w:rPr>
+    </w:sdtEndPr>
     <w:sdtContent>
       <w:p>
         <w:pPr>
@@ -5579,6 +5753,119 @@
     </w:lvl>
   </w:abstractNum>
   <w:abstractNum w:abstractNumId="5" w15:restartNumberingAfterBreak="0">
+    <w:nsid w:val="10FF3ED1"/>
+    <w:multiLevelType w:val="hybridMultilevel"/>
+    <w:tmpl w:val="4C70D8F2"/>
+    <w:lvl w:ilvl="0" w:tplc="040C0001">
+      <w:start w:val="1"/>
+      <w:numFmt w:val="bullet"/>
+      <w:lvlText w:val=""/>
+      <w:lvlJc w:val="left"/>
+      <w:pPr>
+        <w:ind w:left="1068" w:hanging="360"/>
+      </w:pPr>
+      <w:rPr>
+        <w:rFonts w:ascii="Symbol" w:hAnsi="Symbol" w:hint="default"/>
+      </w:rPr>
+    </w:lvl>
+    <w:lvl w:ilvl="1" w:tplc="040C0003" w:tentative="1">
+      <w:start w:val="1"/>
+      <w:numFmt w:val="bullet"/>
+      <w:lvlText w:val="o"/>
+      <w:lvlJc w:val="left"/>
+      <w:pPr>
+        <w:ind w:left="1788" w:hanging="360"/>
+      </w:pPr>
+      <w:rPr>
+        <w:rFonts w:ascii="Courier New" w:hAnsi="Courier New" w:cs="Courier New" w:hint="default"/>
+      </w:rPr>
+    </w:lvl>
+    <w:lvl w:ilvl="2" w:tplc="040C0005" w:tentative="1">
+      <w:start w:val="1"/>
+      <w:numFmt w:val="bullet"/>
+      <w:lvlText w:val=""/>
+      <w:lvlJc w:val="left"/>
+      <w:pPr>
+        <w:ind w:left="2508" w:hanging="360"/>
+      </w:pPr>
+      <w:rPr>
+        <w:rFonts w:ascii="Wingdings" w:hAnsi="Wingdings" w:hint="default"/>
+      </w:rPr>
+    </w:lvl>
+    <w:lvl w:ilvl="3" w:tplc="040C0001" w:tentative="1">
+      <w:start w:val="1"/>
+      <w:numFmt w:val="bullet"/>
+      <w:lvlText w:val=""/>
+      <w:lvlJc w:val="left"/>
+      <w:pPr>
+        <w:ind w:left="3228" w:hanging="360"/>
+      </w:pPr>
+      <w:rPr>
+        <w:rFonts w:ascii="Symbol" w:hAnsi="Symbol" w:hint="default"/>
+      </w:rPr>
+    </w:lvl>
+    <w:lvl w:ilvl="4" w:tplc="040C0003" w:tentative="1">
+      <w:start w:val="1"/>
+      <w:numFmt w:val="bullet"/>
+      <w:lvlText w:val="o"/>
+      <w:lvlJc w:val="left"/>
+      <w:pPr>
+        <w:ind w:left="3948" w:hanging="360"/>
+      </w:pPr>
+      <w:rPr>
+        <w:rFonts w:ascii="Courier New" w:hAnsi="Courier New" w:cs="Courier New" w:hint="default"/>
+      </w:rPr>
+    </w:lvl>
+    <w:lvl w:ilvl="5" w:tplc="040C0005" w:tentative="1">
+      <w:start w:val="1"/>
+      <w:numFmt w:val="bullet"/>
+      <w:lvlText w:val=""/>
+      <w:lvlJc w:val="left"/>
+      <w:pPr>
+        <w:ind w:left="4668" w:hanging="360"/>
+      </w:pPr>
+      <w:rPr>
+        <w:rFonts w:ascii="Wingdings" w:hAnsi="Wingdings" w:hint="default"/>
+      </w:rPr>
+    </w:lvl>
+    <w:lvl w:ilvl="6" w:tplc="040C0001" w:tentative="1">
+      <w:start w:val="1"/>
+      <w:numFmt w:val="bullet"/>
+      <w:lvlText w:val=""/>
+      <w:lvlJc w:val="left"/>
+      <w:pPr>
+        <w:ind w:left="5388" w:hanging="360"/>
+      </w:pPr>
+      <w:rPr>
+        <w:rFonts w:ascii="Symbol" w:hAnsi="Symbol" w:hint="default"/>
+      </w:rPr>
+    </w:lvl>
+    <w:lvl w:ilvl="7" w:tplc="040C0003" w:tentative="1">
+      <w:start w:val="1"/>
+      <w:numFmt w:val="bullet"/>
+      <w:lvlText w:val="o"/>
+      <w:lvlJc w:val="left"/>
+      <w:pPr>
+        <w:ind w:left="6108" w:hanging="360"/>
+      </w:pPr>
+      <w:rPr>
+        <w:rFonts w:ascii="Courier New" w:hAnsi="Courier New" w:cs="Courier New" w:hint="default"/>
+      </w:rPr>
+    </w:lvl>
+    <w:lvl w:ilvl="8" w:tplc="040C0005" w:tentative="1">
+      <w:start w:val="1"/>
+      <w:numFmt w:val="bullet"/>
+      <w:lvlText w:val=""/>
+      <w:lvlJc w:val="left"/>
+      <w:pPr>
+        <w:ind w:left="6828" w:hanging="360"/>
+      </w:pPr>
+      <w:rPr>
+        <w:rFonts w:ascii="Wingdings" w:hAnsi="Wingdings" w:hint="default"/>
+      </w:rPr>
+    </w:lvl>
+  </w:abstractNum>
+  <w:abstractNum w:abstractNumId="6" w15:restartNumberingAfterBreak="0">
     <w:nsid w:val="134028EC"/>
     <w:multiLevelType w:val="hybridMultilevel"/>
     <w:tmpl w:val="25A6CE0E"/>
@@ -5691,7 +5978,7 @@
       </w:rPr>
     </w:lvl>
   </w:abstractNum>
-  <w:abstractNum w:abstractNumId="6" w15:restartNumberingAfterBreak="0">
+  <w:abstractNum w:abstractNumId="7" w15:restartNumberingAfterBreak="0">
     <w:nsid w:val="166E2E3A"/>
     <w:multiLevelType w:val="hybridMultilevel"/>
     <w:tmpl w:val="3180483A"/>
@@ -5804,7 +6091,7 @@
       </w:rPr>
     </w:lvl>
   </w:abstractNum>
-  <w:abstractNum w:abstractNumId="7" w15:restartNumberingAfterBreak="0">
+  <w:abstractNum w:abstractNumId="8" w15:restartNumberingAfterBreak="0">
     <w:nsid w:val="1B054583"/>
     <w:multiLevelType w:val="hybridMultilevel"/>
     <w:tmpl w:val="23F00A66"/>
@@ -5893,7 +6180,7 @@
       </w:pPr>
     </w:lvl>
   </w:abstractNum>
-  <w:abstractNum w:abstractNumId="8" w15:restartNumberingAfterBreak="0">
+  <w:abstractNum w:abstractNumId="9" w15:restartNumberingAfterBreak="0">
     <w:nsid w:val="20AD56A9"/>
     <w:multiLevelType w:val="hybridMultilevel"/>
     <w:tmpl w:val="9BF0C64A"/>
@@ -6006,7 +6293,7 @@
       </w:rPr>
     </w:lvl>
   </w:abstractNum>
-  <w:abstractNum w:abstractNumId="9" w15:restartNumberingAfterBreak="0">
+  <w:abstractNum w:abstractNumId="10" w15:restartNumberingAfterBreak="0">
     <w:nsid w:val="21085A56"/>
     <w:multiLevelType w:val="hybridMultilevel"/>
     <w:tmpl w:val="F2DA549A"/>
@@ -6119,7 +6406,7 @@
       </w:rPr>
     </w:lvl>
   </w:abstractNum>
-  <w:abstractNum w:abstractNumId="10" w15:restartNumberingAfterBreak="0">
+  <w:abstractNum w:abstractNumId="11" w15:restartNumberingAfterBreak="0">
     <w:nsid w:val="236634AD"/>
     <w:multiLevelType w:val="hybridMultilevel"/>
     <w:tmpl w:val="B3C8A5CE"/>
@@ -6232,7 +6519,7 @@
       </w:rPr>
     </w:lvl>
   </w:abstractNum>
-  <w:abstractNum w:abstractNumId="11" w15:restartNumberingAfterBreak="0">
+  <w:abstractNum w:abstractNumId="12" w15:restartNumberingAfterBreak="0">
     <w:nsid w:val="24E40917"/>
     <w:multiLevelType w:val="multilevel"/>
     <w:tmpl w:val="B99E7992"/>
@@ -6381,7 +6668,7 @@
       </w:rPr>
     </w:lvl>
   </w:abstractNum>
-  <w:abstractNum w:abstractNumId="12" w15:restartNumberingAfterBreak="0">
+  <w:abstractNum w:abstractNumId="13" w15:restartNumberingAfterBreak="0">
     <w:nsid w:val="2E466BE3"/>
     <w:multiLevelType w:val="multilevel"/>
     <w:tmpl w:val="870C7448"/>
@@ -6530,7 +6817,7 @@
       </w:rPr>
     </w:lvl>
   </w:abstractNum>
-  <w:abstractNum w:abstractNumId="13" w15:restartNumberingAfterBreak="0">
+  <w:abstractNum w:abstractNumId="14" w15:restartNumberingAfterBreak="0">
     <w:nsid w:val="322B4F03"/>
     <w:multiLevelType w:val="hybridMultilevel"/>
     <w:tmpl w:val="C142B538"/>
@@ -6619,7 +6906,7 @@
       </w:pPr>
     </w:lvl>
   </w:abstractNum>
-  <w:abstractNum w:abstractNumId="14" w15:restartNumberingAfterBreak="0">
+  <w:abstractNum w:abstractNumId="15" w15:restartNumberingAfterBreak="0">
     <w:nsid w:val="3B487DD2"/>
     <w:multiLevelType w:val="hybridMultilevel"/>
     <w:tmpl w:val="CB82C172"/>
@@ -6732,7 +7019,7 @@
       </w:rPr>
     </w:lvl>
   </w:abstractNum>
-  <w:abstractNum w:abstractNumId="15" w15:restartNumberingAfterBreak="0">
+  <w:abstractNum w:abstractNumId="16" w15:restartNumberingAfterBreak="0">
     <w:nsid w:val="3D617595"/>
     <w:multiLevelType w:val="hybridMultilevel"/>
     <w:tmpl w:val="5D0A9EAC"/>
@@ -6845,7 +7132,7 @@
       </w:rPr>
     </w:lvl>
   </w:abstractNum>
-  <w:abstractNum w:abstractNumId="16" w15:restartNumberingAfterBreak="0">
+  <w:abstractNum w:abstractNumId="17" w15:restartNumberingAfterBreak="0">
     <w:nsid w:val="44967836"/>
     <w:multiLevelType w:val="hybridMultilevel"/>
     <w:tmpl w:val="4B5443D0"/>
@@ -6958,7 +7245,7 @@
       </w:rPr>
     </w:lvl>
   </w:abstractNum>
-  <w:abstractNum w:abstractNumId="17" w15:restartNumberingAfterBreak="0">
+  <w:abstractNum w:abstractNumId="18" w15:restartNumberingAfterBreak="0">
     <w:nsid w:val="4A94616A"/>
     <w:multiLevelType w:val="hybridMultilevel"/>
     <w:tmpl w:val="1302877A"/>
@@ -7071,7 +7358,7 @@
       </w:rPr>
     </w:lvl>
   </w:abstractNum>
-  <w:abstractNum w:abstractNumId="18" w15:restartNumberingAfterBreak="0">
+  <w:abstractNum w:abstractNumId="19" w15:restartNumberingAfterBreak="0">
     <w:nsid w:val="4D0748C1"/>
     <w:multiLevelType w:val="hybridMultilevel"/>
     <w:tmpl w:val="F8546396"/>
@@ -7184,7 +7471,7 @@
       </w:rPr>
     </w:lvl>
   </w:abstractNum>
-  <w:abstractNum w:abstractNumId="19" w15:restartNumberingAfterBreak="0">
+  <w:abstractNum w:abstractNumId="20" w15:restartNumberingAfterBreak="0">
     <w:nsid w:val="4E4B5BAD"/>
     <w:multiLevelType w:val="hybridMultilevel"/>
     <w:tmpl w:val="53C892BE"/>
@@ -7297,7 +7584,7 @@
       </w:rPr>
     </w:lvl>
   </w:abstractNum>
-  <w:abstractNum w:abstractNumId="20" w15:restartNumberingAfterBreak="0">
+  <w:abstractNum w:abstractNumId="21" w15:restartNumberingAfterBreak="0">
     <w:nsid w:val="623B2CA5"/>
     <w:multiLevelType w:val="hybridMultilevel"/>
     <w:tmpl w:val="F3164920"/>
@@ -7410,7 +7697,7 @@
       </w:rPr>
     </w:lvl>
   </w:abstractNum>
-  <w:abstractNum w:abstractNumId="21" w15:restartNumberingAfterBreak="0">
+  <w:abstractNum w:abstractNumId="22" w15:restartNumberingAfterBreak="0">
     <w:nsid w:val="68C75F25"/>
     <w:multiLevelType w:val="hybridMultilevel"/>
     <w:tmpl w:val="B268ACC2"/>
@@ -7523,7 +7810,7 @@
       </w:rPr>
     </w:lvl>
   </w:abstractNum>
-  <w:abstractNum w:abstractNumId="22" w15:restartNumberingAfterBreak="0">
+  <w:abstractNum w:abstractNumId="23" w15:restartNumberingAfterBreak="0">
     <w:nsid w:val="6DE11643"/>
     <w:multiLevelType w:val="hybridMultilevel"/>
     <w:tmpl w:val="CE7ACFE2"/>
@@ -7612,7 +7899,7 @@
       </w:pPr>
     </w:lvl>
   </w:abstractNum>
-  <w:abstractNum w:abstractNumId="23" w15:restartNumberingAfterBreak="0">
+  <w:abstractNum w:abstractNumId="24" w15:restartNumberingAfterBreak="0">
     <w:nsid w:val="72B903CC"/>
     <w:multiLevelType w:val="hybridMultilevel"/>
     <w:tmpl w:val="96B66360"/>
@@ -7725,7 +8012,7 @@
       </w:rPr>
     </w:lvl>
   </w:abstractNum>
-  <w:abstractNum w:abstractNumId="24" w15:restartNumberingAfterBreak="0">
+  <w:abstractNum w:abstractNumId="25" w15:restartNumberingAfterBreak="0">
     <w:nsid w:val="7D493B73"/>
     <w:multiLevelType w:val="hybridMultilevel"/>
     <w:tmpl w:val="0CC8AF58"/>
@@ -7839,79 +8126,82 @@
     </w:lvl>
   </w:abstractNum>
   <w:num w:numId="1">
-    <w:abstractNumId w:val="22"/>
+    <w:abstractNumId w:val="23"/>
   </w:num>
   <w:num w:numId="2">
-    <w:abstractNumId w:val="7"/>
+    <w:abstractNumId w:val="8"/>
   </w:num>
   <w:num w:numId="3">
-    <w:abstractNumId w:val="13"/>
+    <w:abstractNumId w:val="14"/>
   </w:num>
   <w:num w:numId="4">
     <w:abstractNumId w:val="4"/>
   </w:num>
   <w:num w:numId="5">
-    <w:abstractNumId w:val="6"/>
+    <w:abstractNumId w:val="7"/>
   </w:num>
   <w:num w:numId="6">
-    <w:abstractNumId w:val="24"/>
+    <w:abstractNumId w:val="25"/>
   </w:num>
   <w:num w:numId="7">
-    <w:abstractNumId w:val="17"/>
+    <w:abstractNumId w:val="18"/>
   </w:num>
   <w:num w:numId="8">
     <w:abstractNumId w:val="2"/>
   </w:num>
   <w:num w:numId="9">
-    <w:abstractNumId w:val="19"/>
+    <w:abstractNumId w:val="20"/>
   </w:num>
   <w:num w:numId="10">
     <w:abstractNumId w:val="0"/>
   </w:num>
   <w:num w:numId="11">
-    <w:abstractNumId w:val="10"/>
+    <w:abstractNumId w:val="11"/>
   </w:num>
   <w:num w:numId="12">
-    <w:abstractNumId w:val="20"/>
+    <w:abstractNumId w:val="21"/>
   </w:num>
   <w:num w:numId="13">
-    <w:abstractNumId w:val="23"/>
+    <w:abstractNumId w:val="24"/>
   </w:num>
   <w:num w:numId="14">
-    <w:abstractNumId w:val="21"/>
+    <w:abstractNumId w:val="22"/>
   </w:num>
   <w:num w:numId="15">
-    <w:abstractNumId w:val="5"/>
+    <w:abstractNumId w:val="6"/>
   </w:num>
   <w:num w:numId="16">
     <w:abstractNumId w:val="1"/>
   </w:num>
   <w:num w:numId="17">
-    <w:abstractNumId w:val="8"/>
+    <w:abstractNumId w:val="9"/>
   </w:num>
   <w:num w:numId="18">
-    <w:abstractNumId w:val="15"/>
+    <w:abstractNumId w:val="16"/>
   </w:num>
   <w:num w:numId="19">
     <w:abstractNumId w:val="3"/>
   </w:num>
   <w:num w:numId="20">
-    <w:abstractNumId w:val="16"/>
+    <w:abstractNumId w:val="17"/>
   </w:num>
   <w:num w:numId="21">
-    <w:abstractNumId w:val="9"/>
+    <w:abstractNumId w:val="10"/>
   </w:num>
   <w:num w:numId="22">
-    <w:abstractNumId w:val="14"/>
+    <w:abstractNumId w:val="15"/>
   </w:num>
   <w:num w:numId="23">
-    <w:abstractNumId w:val="18"/>
+    <w:abstractNumId w:val="19"/>
   </w:num>
   <w:num w:numId="24">
-    <w:abstractNumId w:val="11"/>
+    <w:abstractNumId w:val="12"/>
   </w:num>
   <w:num w:numId="25">
-    <w:abstractNumId w:val="12"/>
+    <w:abstractNumId w:val="13"/>
+  </w:num>
+  <w:num w:numId="26">
+    <w:abstractNumId w:val="5"/>
   </w:num>
 </w:numbering>
 </file>
@@ -8352,6 +8642,7 @@
   <w:style w:type="character" w:default="1" w:styleId="Policepardfaut">
     <w:name w:val="Default Paragraph Font"/>
     <w:uiPriority w:val="1"/>
+    <w:semiHidden/>
     <w:unhideWhenUsed/>
   </w:style>
   <w:style w:type="table" w:default="1" w:styleId="TableauNormal">

</xml_diff>

<commit_message>
lien url donc CMS e-commerce
</commit_message>
<xml_diff>
--- a/P6 OC Pizza.docx
+++ b/P6 OC Pizza.docx
@@ -3119,19 +3119,7 @@
         <w:rPr>
           <w:rFonts w:ascii="Arial" w:hAnsi="Arial" w:cs="Arial"/>
         </w:rPr>
-        <w:t>Le client une fois la commande confirmée à la possibilité d</w:t>
-      </w:r>
-      <w:r>
-        <w:rPr>
-          <w:rFonts w:ascii="Arial" w:hAnsi="Arial" w:cs="Arial"/>
-        </w:rPr>
-        <w:t xml:space="preserve">e modifier </w:t>
-      </w:r>
-      <w:r>
-        <w:rPr>
-          <w:rFonts w:ascii="Arial" w:hAnsi="Arial" w:cs="Arial"/>
-        </w:rPr>
-        <w:t xml:space="preserve">tant qu’il ne reçoit pas la notification en cours de préparation. </w:t>
+        <w:t xml:space="preserve">Le client une fois la commande confirmée à la possibilité de modifier tant qu’il ne reçoit pas la notification en cours de préparation. </w:t>
       </w:r>
     </w:p>
     <w:p>
@@ -3205,25 +3193,7 @@
         <w:rPr>
           <w:rFonts w:ascii="Arial" w:hAnsi="Arial" w:cs="Arial"/>
         </w:rPr>
-        <w:t xml:space="preserve">Indique au client que sa commande a été </w:t>
-      </w:r>
-      <w:r>
-        <w:rPr>
-          <w:rFonts w:ascii="Arial" w:hAnsi="Arial" w:cs="Arial"/>
-        </w:rPr>
-        <w:t>modifié</w:t>
-      </w:r>
-      <w:r>
-        <w:rPr>
-          <w:rFonts w:ascii="Arial" w:hAnsi="Arial" w:cs="Arial"/>
-        </w:rPr>
-        <w:t xml:space="preserve"> et </w:t>
-      </w:r>
-      <w:r>
-        <w:rPr>
-          <w:rFonts w:ascii="Arial" w:hAnsi="Arial" w:cs="Arial"/>
-        </w:rPr>
-        <w:t xml:space="preserve">la commande sera mise à jour dans la liste d’exécution des commandes. </w:t>
+        <w:t xml:space="preserve">Indique au client que sa commande a été modifié et la commande sera mise à jour dans la liste d’exécution des commandes. </w:t>
       </w:r>
     </w:p>
     <w:p>
@@ -5002,10 +4972,55 @@
           <w:rFonts w:ascii="Arial" w:hAnsi="Arial" w:cs="Arial"/>
         </w:rPr>
       </w:pPr>
+      <w:r>
+        <w:rPr>
+          <w:rFonts w:ascii="Arial" w:hAnsi="Arial" w:cs="Arial"/>
+        </w:rPr>
+        <w:t xml:space="preserve">Liens documentation WordPress et WooCommerce : </w:t>
+      </w:r>
+    </w:p>
+    <w:p>
+      <w:pPr>
+        <w:rPr>
+          <w:rFonts w:ascii="Arial" w:hAnsi="Arial" w:cs="Arial"/>
+        </w:rPr>
+      </w:pPr>
+      <w:hyperlink r:id="rId13" w:history="1">
+        <w:r>
+          <w:rPr>
+            <w:rStyle w:val="Lienhypertexte"/>
+            <w:rFonts w:ascii="Arial" w:hAnsi="Arial" w:cs="Arial"/>
+          </w:rPr>
+          <w:t>https://fr.wordpress.org/support/</w:t>
+        </w:r>
+      </w:hyperlink>
+    </w:p>
+    <w:p>
+      <w:pPr>
+        <w:rPr>
+          <w:rFonts w:ascii="Arial" w:hAnsi="Arial" w:cs="Arial"/>
+        </w:rPr>
+      </w:pPr>
+      <w:hyperlink r:id="rId14" w:history="1">
+        <w:r>
+          <w:rPr>
+            <w:rStyle w:val="Lienhypertexte"/>
+            <w:rFonts w:ascii="Arial" w:hAnsi="Arial" w:cs="Arial"/>
+          </w:rPr>
+          <w:t>https://fr.wordpress.org/plugins/woocommerce/</w:t>
+        </w:r>
+      </w:hyperlink>
+    </w:p>
+    <w:p>
+      <w:pPr>
+        <w:rPr>
+          <w:rFonts w:ascii="Arial" w:hAnsi="Arial" w:cs="Arial"/>
+        </w:rPr>
+      </w:pPr>
     </w:p>
     <w:sectPr>
-      <w:footerReference w:type="even" r:id="rId13"/>
-      <w:footerReference w:type="default" r:id="rId14"/>
+      <w:footerReference w:type="even" r:id="rId15"/>
+      <w:footerReference w:type="default" r:id="rId16"/>
       <w:pgSz w:w="11906" w:h="16838"/>
       <w:pgMar w:top="1417" w:right="1417" w:bottom="1417" w:left="1417" w:header="708" w:footer="708" w:gutter="0"/>
       <w:cols w:space="708"/>
@@ -8755,6 +8770,29 @@
       <w:lang w:eastAsia="fr-FR"/>
     </w:rPr>
   </w:style>
+  <w:style w:type="character" w:styleId="Lienhypertexte">
+    <w:name w:val="Hyperlink"/>
+    <w:basedOn w:val="Policepardfaut"/>
+    <w:uiPriority w:val="99"/>
+    <w:unhideWhenUsed/>
+    <w:rsid w:val="00E842D4"/>
+    <w:rPr>
+      <w:color w:val="0563C1" w:themeColor="hyperlink"/>
+      <w:u w:val="single"/>
+    </w:rPr>
+  </w:style>
+  <w:style w:type="character" w:styleId="Mentionnonrsolue">
+    <w:name w:val="Unresolved Mention"/>
+    <w:basedOn w:val="Policepardfaut"/>
+    <w:uiPriority w:val="99"/>
+    <w:semiHidden/>
+    <w:unhideWhenUsed/>
+    <w:rsid w:val="00E842D4"/>
+    <w:rPr>
+      <w:color w:val="605E5C"/>
+      <w:shd w:val="clear" w:color="auto" w:fill="E1DFDD"/>
+    </w:rPr>
+  </w:style>
 </w:styles>
 </file>
 

</xml_diff>